<commit_message>
Began to write on Introduction section, not yet finished!
</commit_message>
<xml_diff>
--- a/ABA Task.docx
+++ b/ABA Task.docx
@@ -92,9 +92,8 @@
           <w:szCs w:val="28"/>
           <w:lang w:val="en-US"/>
         </w:rPr>
-        <w:t xml:space="preserve">A Digital </w:t>
-      </w:r>
-      <w:proofErr w:type="spellStart"/>
+        <w:t>A Digital Assista</w:t>
+      </w:r>
       <w:r>
         <w:rPr>
           <w:rFonts w:cs="Arial"/>
@@ -103,9 +102,8 @@
           <w:szCs w:val="28"/>
           <w:lang w:val="en-US"/>
         </w:rPr>
-        <w:t>Assistand</w:t>
-      </w:r>
-      <w:proofErr w:type="spellEnd"/>
+        <w:t>nt</w:t>
+      </w:r>
       <w:r>
         <w:rPr>
           <w:rFonts w:cs="Arial"/>
@@ -238,13 +236,50 @@
           <w:lang w:val="en-US"/>
         </w:rPr>
       </w:pPr>
+      <w:proofErr w:type="spellStart"/>
       <w:r>
         <w:rPr>
           <w:rFonts w:cs="Arial"/>
           <w:sz w:val="24"/>
           <w:lang w:val="en-US"/>
         </w:rPr>
-        <w:t>Niggli Lorenzo</w:t>
+        <w:t>Niggli</w:t>
+      </w:r>
+      <w:proofErr w:type="spellEnd"/>
+      <w:r>
+        <w:rPr>
+          <w:rFonts w:cs="Arial"/>
+          <w:sz w:val="24"/>
+          <w:lang w:val="en-US"/>
+        </w:rPr>
+        <w:t xml:space="preserve"> Lorenzo</w:t>
+      </w:r>
+    </w:p>
+    <w:p>
+      <w:pPr>
+        <w:rPr>
+          <w:rFonts w:cs="Arial"/>
+          <w:sz w:val="24"/>
+          <w:lang w:val="en-US"/>
+        </w:rPr>
+      </w:pPr>
+      <w:proofErr w:type="spellStart"/>
+      <w:r>
+        <w:rPr>
+          <w:rFonts w:cs="Arial"/>
+          <w:sz w:val="24"/>
+          <w:lang w:val="en-US"/>
+        </w:rPr>
+        <w:t>Lorvi</w:t>
+      </w:r>
+      <w:proofErr w:type="spellEnd"/>
+      <w:r>
+        <w:rPr>
+          <w:rFonts w:cs="Arial"/>
+          <w:sz w:val="24"/>
+          <w:lang w:val="en-US"/>
+        </w:rPr>
+        <w:t xml:space="preserve"> Anton</w:t>
       </w:r>
     </w:p>
     <w:p>
@@ -391,21 +426,7 @@
         <w:rPr>
           <w:lang w:val="en-US"/>
         </w:rPr>
-        <w:t xml:space="preserve">We the undersigned declare that all material presented in this paper is our own work or fully and specifically acknowledged wherever adapted from other sources. We understand that if at any time it is shown that we have significantly misrepresented material presented here, any degree or credits awarded to us </w:t>
-      </w:r>
-      <w:proofErr w:type="gramStart"/>
-      <w:r>
-        <w:rPr>
-          <w:lang w:val="en-US"/>
-        </w:rPr>
-        <w:t>on the basis of</w:t>
-      </w:r>
-      <w:proofErr w:type="gramEnd"/>
-      <w:r>
-        <w:rPr>
-          <w:lang w:val="en-US"/>
-        </w:rPr>
-        <w:t xml:space="preserve"> that material may be revoked. We de-</w:t>
+        <w:t>We the undersigned declare that all material presented in this paper is our own work or fully and specifically acknowledged wherever adapted from other sources. We understand that if at any time it is shown that we have significantly misrepresented material presented here, any degree or credits awarded to us on the basis of that material may be revoked. We de-</w:t>
       </w:r>
       <w:proofErr w:type="spellStart"/>
       <w:r>
@@ -872,6 +893,17 @@
           <w:lang w:val="en-US"/>
         </w:rPr>
       </w:pPr>
+    </w:p>
+    <w:p>
+      <w:pPr>
+        <w:tabs>
+          <w:tab w:val="left" w:pos="5103"/>
+        </w:tabs>
+        <w:rPr>
+          <w:rFonts w:cs="Arial"/>
+          <w:lang w:val="en-US"/>
+        </w:rPr>
+      </w:pPr>
       <w:r>
         <w:rPr>
           <w:rFonts w:cs="Arial"/>
@@ -882,11 +914,115 @@
     </w:p>
     <w:p>
       <w:pPr>
-        <w:rPr>
-          <w:rFonts w:cs="Arial"/>
-          <w:lang w:val="en-US"/>
-        </w:rPr>
-      </w:pPr>
+        <w:tabs>
+          <w:tab w:val="left" w:pos="5103"/>
+        </w:tabs>
+        <w:rPr>
+          <w:rFonts w:cs="Arial"/>
+          <w:lang w:val="en-US"/>
+        </w:rPr>
+      </w:pPr>
+      <w:r>
+        <w:rPr>
+          <w:rFonts w:cs="Arial"/>
+          <w:lang w:val="en-US"/>
+        </w:rPr>
+        <w:t>Place, date</w:t>
+      </w:r>
+      <w:r>
+        <w:rPr>
+          <w:rFonts w:cs="Arial"/>
+          <w:lang w:val="en-US"/>
+        </w:rPr>
+        <w:tab/>
+      </w:r>
+      <w:proofErr w:type="spellStart"/>
+      <w:r>
+        <w:rPr>
+          <w:rFonts w:cs="Arial"/>
+          <w:lang w:val="en-US"/>
+        </w:rPr>
+        <w:t>Lorvi</w:t>
+      </w:r>
+      <w:proofErr w:type="spellEnd"/>
+      <w:r>
+        <w:rPr>
+          <w:rFonts w:cs="Arial"/>
+          <w:lang w:val="en-US"/>
+        </w:rPr>
+        <w:t xml:space="preserve"> Anton</w:t>
+      </w:r>
+    </w:p>
+    <w:p>
+      <w:pPr>
+        <w:tabs>
+          <w:tab w:val="left" w:pos="5103"/>
+        </w:tabs>
+        <w:rPr>
+          <w:rFonts w:cs="Arial"/>
+          <w:lang w:val="en-US"/>
+        </w:rPr>
+      </w:pPr>
+    </w:p>
+    <w:p>
+      <w:pPr>
+        <w:rPr>
+          <w:rFonts w:cs="Arial"/>
+          <w:lang w:val="en-US"/>
+        </w:rPr>
+      </w:pPr>
+      <w:proofErr w:type="spellStart"/>
+      <w:r>
+        <w:rPr>
+          <w:rFonts w:cs="Arial"/>
+          <w:lang w:val="en-US"/>
+        </w:rPr>
+        <w:t>Olten</w:t>
+      </w:r>
+      <w:proofErr w:type="spellEnd"/>
+      <w:r>
+        <w:rPr>
+          <w:rFonts w:cs="Arial"/>
+          <w:lang w:val="en-US"/>
+        </w:rPr>
+        <w:t xml:space="preserve">, </w:t>
+      </w:r>
+      <w:r>
+        <w:rPr>
+          <w:rFonts w:cs="Arial"/>
+          <w:lang w:val="en-US"/>
+        </w:rPr>
+        <w:fldChar w:fldCharType="begin"/>
+      </w:r>
+      <w:r>
+        <w:rPr>
+          <w:rFonts w:cs="Arial"/>
+          <w:lang w:val="en-US"/>
+        </w:rPr>
+        <w:instrText xml:space="preserve"> DATE \@ "MMMM d, yyyy" </w:instrText>
+      </w:r>
+      <w:r>
+        <w:rPr>
+          <w:rFonts w:cs="Arial"/>
+          <w:lang w:val="en-US"/>
+        </w:rPr>
+        <w:fldChar w:fldCharType="separate"/>
+      </w:r>
+      <w:r>
+        <w:rPr>
+          <w:rFonts w:cs="Arial"/>
+          <w:noProof/>
+          <w:lang w:val="en-US"/>
+        </w:rPr>
+        <w:t>October 18, 2019</w:t>
+      </w:r>
+      <w:r>
+        <w:rPr>
+          <w:rFonts w:cs="Arial"/>
+          <w:lang w:val="en-US"/>
+        </w:rPr>
+        <w:fldChar w:fldCharType="end"/>
+      </w:r>
     </w:p>
     <w:p>
       <w:pPr>
@@ -922,6 +1058,7 @@
           <w:sz w:val="28"/>
           <w:lang w:val="en-US"/>
         </w:rPr>
+        <w:lastRenderedPageBreak/>
         <w:t>Table of contents</w:t>
       </w:r>
     </w:p>
@@ -958,6 +1095,7 @@
       <w:pPr>
         <w:pStyle w:val="berschrift1"/>
         <w:rPr>
+          <w:rFonts w:cs="Arial"/>
           <w:lang w:val="en-US"/>
         </w:rPr>
       </w:pPr>
@@ -968,6 +1106,82 @@
           <w:lang w:val="en-US"/>
         </w:rPr>
         <w:t>Introduction</w:t>
+      </w:r>
+    </w:p>
+    <w:p>
+      <w:pPr>
+        <w:rPr>
+          <w:lang w:val="en-US"/>
+        </w:rPr>
+      </w:pPr>
+      <w:r>
+        <w:rPr>
+          <w:lang w:val="en-US"/>
+        </w:rPr>
+        <w:t>This work report is realized during the MSc in Business Information Systems at University of Applied Sciences Northwestern Switzerland</w:t>
+      </w:r>
+      <w:r>
+        <w:rPr>
+          <w:lang w:val="en-US"/>
+        </w:rPr>
+        <w:t xml:space="preserve"> (FHNW)</w:t>
+      </w:r>
+      <w:r>
+        <w:rPr>
+          <w:lang w:val="en-US"/>
+        </w:rPr>
+        <w:t xml:space="preserve"> as assignment in the course Agile Business Analysis. During this course the task is given to handle a Business Analysis project, in an agile team of 4 people, using agile methods. As a </w:t>
+      </w:r>
+      <w:r>
+        <w:rPr>
+          <w:lang w:val="en-US"/>
+        </w:rPr>
+        <w:t>basis of knowledge, the BABOK guide and its Agile Extension are used.</w:t>
+      </w:r>
+    </w:p>
+    <w:p>
+      <w:pPr>
+        <w:rPr>
+          <w:lang w:val="en-US"/>
+        </w:rPr>
+      </w:pPr>
+      <w:r>
+        <w:rPr>
+          <w:lang w:val="en-US"/>
+        </w:rPr>
+        <w:t>The topic that has been selected by our group</w:t>
+      </w:r>
+      <w:r>
+        <w:rPr>
+          <w:lang w:val="en-US"/>
+        </w:rPr>
+        <w:t xml:space="preserve"> is given by the FHNW and contains the conceptualization of a digital assistant for students. The scope is not yet clearly</w:t>
+      </w:r>
+      <w:r>
+        <w:rPr>
+          <w:lang w:val="en-US"/>
+        </w:rPr>
+        <w:t xml:space="preserve"> defined</w:t>
+      </w:r>
+    </w:p>
+    <w:p>
+      <w:pPr>
+        <w:rPr>
+          <w:lang w:val="en-US"/>
+        </w:rPr>
+      </w:pPr>
+    </w:p>
+    <w:p>
+      <w:pPr>
+        <w:rPr>
+          <w:lang w:val="en-US"/>
+        </w:rPr>
+      </w:pPr>
+      <w:r>
+        <w:rPr>
+          <w:lang w:val="en-US"/>
+        </w:rPr>
+        <w:t>Task description of ABA module</w:t>
       </w:r>
     </w:p>
     <w:p>
@@ -987,7 +1201,7 @@
         <w:rPr>
           <w:lang w:val="en-US"/>
         </w:rPr>
-        <w:t>Task description of ABA module</w:t>
+        <w:t>Topic</w:t>
       </w:r>
     </w:p>
     <w:p>
@@ -1007,7 +1221,7 @@
         <w:rPr>
           <w:lang w:val="en-US"/>
         </w:rPr>
-        <w:t>Topic</w:t>
+        <w:t>What is a chatbot</w:t>
       </w:r>
     </w:p>
     <w:p>
@@ -1027,7 +1241,7 @@
         <w:rPr>
           <w:lang w:val="en-US"/>
         </w:rPr>
-        <w:t>What is a chatbot</w:t>
+        <w:t>Why agile?</w:t>
       </w:r>
     </w:p>
     <w:p>
@@ -1038,8 +1252,6 @@
           <w:lang w:val="en-US"/>
         </w:rPr>
       </w:pPr>
-      <w:bookmarkStart w:id="1" w:name="_GoBack"/>
-      <w:bookmarkEnd w:id="1"/>
     </w:p>
     <w:p>
       <w:pPr>
@@ -1070,6 +1282,7 @@
           <w:lang w:val="en-US"/>
         </w:rPr>
       </w:pPr>
+      <w:bookmarkStart w:id="1" w:name="_GoBack"/>
       <w:r>
         <w:rPr>
           <w:lang w:val="en-US"/>
@@ -1077,6 +1290,7 @@
         <w:t>Stakeholder analysis</w:t>
       </w:r>
     </w:p>
+    <w:bookmarkEnd w:id="1"/>
     <w:p>
       <w:pPr>
         <w:pStyle w:val="Listenabsatz"/>
@@ -1366,6 +1580,7 @@
           <w:rFonts w:cs="Arial"/>
           <w:lang w:val="en-US"/>
         </w:rPr>
+        <w:lastRenderedPageBreak/>
         <w:t>Technology</w:t>
       </w:r>
       <w:r>
@@ -5351,7 +5566,7 @@
     </w:rPrDefault>
     <w:pPrDefault/>
   </w:docDefaults>
-  <w:latentStyles w:defLockedState="0" w:defUIPriority="99" w:defSemiHidden="0" w:defUnhideWhenUsed="0" w:defQFormat="0" w:count="375">
+  <w:latentStyles w:defLockedState="0" w:defUIPriority="99" w:defSemiHidden="0" w:defUnhideWhenUsed="0" w:defQFormat="0" w:count="376">
     <w:lsdException w:name="Normal" w:uiPriority="0" w:qFormat="1"/>
     <w:lsdException w:name="heading 1" w:uiPriority="9" w:qFormat="1"/>
     <w:lsdException w:name="heading 2" w:semiHidden="1" w:uiPriority="9" w:unhideWhenUsed="1" w:qFormat="1"/>
@@ -5457,7 +5672,6 @@
     <w:lsdException w:name="HTML Sample" w:semiHidden="1" w:unhideWhenUsed="1"/>
     <w:lsdException w:name="HTML Typewriter" w:semiHidden="1" w:unhideWhenUsed="1"/>
     <w:lsdException w:name="HTML Variable" w:semiHidden="1" w:unhideWhenUsed="1"/>
-    <w:lsdException w:name="Normal Table" w:semiHidden="1" w:unhideWhenUsed="1"/>
     <w:lsdException w:name="annotation subject" w:semiHidden="1" w:unhideWhenUsed="1"/>
     <w:lsdException w:name="No List" w:semiHidden="1" w:unhideWhenUsed="1"/>
     <w:lsdException w:name="Outline List 1" w:semiHidden="1" w:unhideWhenUsed="1"/>
@@ -5504,10 +5718,8 @@
     <w:lsdException w:name="Table Subtle 2" w:semiHidden="1" w:unhideWhenUsed="1"/>
     <w:lsdException w:name="Table Web 1" w:semiHidden="1" w:unhideWhenUsed="1"/>
     <w:lsdException w:name="Table Web 2" w:semiHidden="1" w:unhideWhenUsed="1"/>
-    <w:lsdException w:name="Table Web 3" w:semiHidden="1" w:unhideWhenUsed="1"/>
     <w:lsdException w:name="Balloon Text" w:semiHidden="1" w:unhideWhenUsed="1"/>
     <w:lsdException w:name="Table Grid" w:uiPriority="39"/>
-    <w:lsdException w:name="Table Theme" w:semiHidden="1" w:unhideWhenUsed="1"/>
     <w:lsdException w:name="Placeholder Text" w:semiHidden="1"/>
     <w:lsdException w:name="No Spacing" w:uiPriority="1" w:qFormat="1"/>
     <w:lsdException w:name="Light Shading" w:uiPriority="60"/>
@@ -5727,6 +5939,7 @@
     <w:lsdException w:name="Smart Hyperlink" w:semiHidden="1" w:unhideWhenUsed="1"/>
     <w:lsdException w:name="Hashtag" w:semiHidden="1" w:unhideWhenUsed="1"/>
     <w:lsdException w:name="Unresolved Mention" w:semiHidden="1" w:unhideWhenUsed="1"/>
+    <w:lsdException w:name="Smart Link" w:semiHidden="1" w:unhideWhenUsed="1"/>
   </w:latentStyles>
   <w:style w:type="paragraph" w:default="1" w:styleId="Standard">
     <w:name w:val="Normal"/>
@@ -7057,7 +7270,7 @@
 </file>
 
 <file path=customXml/itemProps1.xml><?xml version="1.0" encoding="utf-8"?>
-<ds:datastoreItem xmlns:ds="http://schemas.openxmlformats.org/officeDocument/2006/customXml" ds:itemID="{720C94B4-5D71-4795-AD6C-0899E5BA3300}">
+<ds:datastoreItem xmlns:ds="http://schemas.openxmlformats.org/officeDocument/2006/customXml" ds:itemID="{33DBDADB-BE95-D849-AAAE-8FB1548F797F}">
   <ds:schemaRefs>
     <ds:schemaRef ds:uri="http://schemas.openxmlformats.org/officeDocument/2006/bibliography"/>
   </ds:schemaRefs>

</xml_diff>